<commit_message>
Described how to avoid issue #99.
</commit_message>
<xml_diff>
--- a/Doc/Ubuntu-16.04 neonCLUSTER Deploy.docx
+++ b/Doc/Ubuntu-16.04 neonCLUSTER Deploy.docx
@@ -7,11 +7,9 @@
         <w:pStyle w:val="Title"/>
         <w:jc w:val="center"/>
       </w:pPr>
-      <w:proofErr w:type="spellStart"/>
       <w:r>
         <w:t>neonCLUSTER</w:t>
       </w:r>
-      <w:proofErr w:type="spellEnd"/>
       <w:r>
         <w:t xml:space="preserve"> Depl</w:t>
       </w:r>
@@ -35,10 +33,7 @@
       </w:r>
     </w:p>
     <w:p/>
-    <w:p>
-      <w:bookmarkStart w:id="0" w:name="_GoBack"/>
-    </w:p>
-    <w:bookmarkEnd w:id="0"/>
+    <w:p/>
     <w:p>
       <w:pPr>
         <w:pStyle w:val="Heading1"/>
@@ -63,11 +58,9 @@
       <w:r>
         <w:t xml:space="preserve"> </w:t>
       </w:r>
-      <w:proofErr w:type="spellStart"/>
       <w:r>
         <w:t>neonCLUSTER</w:t>
       </w:r>
-      <w:proofErr w:type="spellEnd"/>
       <w:r>
         <w:t xml:space="preserve"> </w:t>
       </w:r>
@@ -144,11 +137,9 @@
       <w:r>
         <w:t xml:space="preserve">Development </w:t>
       </w:r>
-      <w:proofErr w:type="spellStart"/>
       <w:r>
         <w:t>neonCLUSTER</w:t>
       </w:r>
-      <w:proofErr w:type="spellEnd"/>
     </w:p>
     <w:p>
       <w:r>
@@ -852,6 +843,59 @@
         </w:rPr>
         <w:t>!</w:t>
       </w:r>
+      <w:r>
+        <w:rPr>
+          <w:b/>
+          <w:color w:val="C45911" w:themeColor="accent2" w:themeShade="BF"/>
+        </w:rPr>
+        <w:br/>
+      </w:r>
+    </w:p>
+    <w:p>
+      <w:pPr>
+        <w:pStyle w:val="ListParagraph"/>
+        <w:numPr>
+          <w:ilvl w:val="1"/>
+          <w:numId w:val="2"/>
+        </w:numPr>
+      </w:pPr>
+      <w:r>
+        <w:t xml:space="preserve">Integration Services: Be sure to </w:t>
+      </w:r>
+      <w:r>
+        <w:rPr>
+          <w:b/>
+          <w:color w:val="C45911" w:themeColor="accent2" w:themeShade="BF"/>
+        </w:rPr>
+        <w:t>uncheck</w:t>
+      </w:r>
+      <w:r>
+        <w:rPr>
+          <w:color w:val="C45911" w:themeColor="accent2" w:themeShade="BF"/>
+        </w:rPr>
+        <w:t xml:space="preserve"> </w:t>
+      </w:r>
+      <w:r>
+        <w:t xml:space="preserve">the </w:t>
+      </w:r>
+      <w:bookmarkStart w:id="0" w:name="_GoBack"/>
+      <w:r>
+        <w:rPr>
+          <w:b/>
+          <w:color w:val="C45911" w:themeColor="accent2" w:themeShade="BF"/>
+        </w:rPr>
+        <w:t>Time synchronization</w:t>
+      </w:r>
+      <w:r>
+        <w:rPr>
+          <w:color w:val="C45911" w:themeColor="accent2" w:themeShade="BF"/>
+        </w:rPr>
+        <w:t xml:space="preserve"> </w:t>
+      </w:r>
+      <w:bookmarkEnd w:id="0"/>
+      <w:r>
+        <w:t>option on right panel for each node VM.  This allow the nodes to coordinate NTP time properly.</w:t>
+      </w:r>
     </w:p>
     <w:p>
       <w:pPr>
@@ -1252,6 +1296,7 @@
         <w:br/>
       </w:r>
       <w:r>
+        <w:lastRenderedPageBreak/>
         <w:br/>
       </w:r>
       <w:r>
@@ -1524,7 +1569,6 @@
           <w:sz w:val="18"/>
           <w:szCs w:val="18"/>
         </w:rPr>
-        <w:lastRenderedPageBreak/>
         <w:t>...</w:t>
       </w:r>
       <w:r>
@@ -2648,6 +2692,15 @@
           <w:szCs w:val="18"/>
         </w:rPr>
         <w:br/>
+      </w:r>
+      <w:r>
+        <w:rPr>
+          <w:rFonts w:ascii="Courier New" w:hAnsi="Courier New" w:cs="Courier New"/>
+          <w:color w:val="538135" w:themeColor="accent6" w:themeShade="BF"/>
+          <w:sz w:val="18"/>
+          <w:szCs w:val="18"/>
+        </w:rPr>
+        <w:lastRenderedPageBreak/>
         <w:t xml:space="preserve">    /</w:t>
       </w:r>
       <w:proofErr w:type="spellStart"/>
@@ -2722,7 +2775,6 @@
         <w:br/>
       </w:r>
       <w:r>
-        <w:lastRenderedPageBreak/>
         <w:t xml:space="preserve">You’ll be using the </w:t>
       </w:r>
       <w:r>
@@ -3851,6 +3903,7 @@
     <w:lsdException w:name="HTML Sample" w:semiHidden="1" w:unhideWhenUsed="1"/>
     <w:lsdException w:name="HTML Typewriter" w:semiHidden="1" w:unhideWhenUsed="1"/>
     <w:lsdException w:name="HTML Variable" w:semiHidden="1" w:unhideWhenUsed="1"/>
+    <w:lsdException w:name="Normal Table" w:semiHidden="1" w:unhideWhenUsed="1"/>
     <w:lsdException w:name="annotation subject" w:semiHidden="1" w:unhideWhenUsed="1"/>
     <w:lsdException w:name="No List" w:semiHidden="1" w:unhideWhenUsed="1"/>
     <w:lsdException w:name="Outline List 1" w:semiHidden="1" w:unhideWhenUsed="1"/>
@@ -3897,8 +3950,10 @@
     <w:lsdException w:name="Table Subtle 2" w:semiHidden="1" w:unhideWhenUsed="1"/>
     <w:lsdException w:name="Table Web 1" w:semiHidden="1" w:unhideWhenUsed="1"/>
     <w:lsdException w:name="Table Web 2" w:semiHidden="1" w:unhideWhenUsed="1"/>
+    <w:lsdException w:name="Table Web 3" w:semiHidden="1" w:unhideWhenUsed="1"/>
     <w:lsdException w:name="Balloon Text" w:semiHidden="1" w:unhideWhenUsed="1"/>
     <w:lsdException w:name="Table Grid" w:uiPriority="39"/>
+    <w:lsdException w:name="Table Theme" w:semiHidden="1" w:unhideWhenUsed="1"/>
     <w:lsdException w:name="Placeholder Text" w:semiHidden="1"/>
     <w:lsdException w:name="No Spacing" w:uiPriority="1" w:qFormat="1"/>
     <w:lsdException w:name="Light Shading" w:uiPriority="60"/>
@@ -4560,7 +4615,7 @@
 </file>
 
 <file path=customXml/itemProps1.xml><?xml version="1.0" encoding="utf-8"?>
-<ds:datastoreItem xmlns:ds="http://schemas.openxmlformats.org/officeDocument/2006/customXml" ds:itemID="{6092E59B-25CF-4722-9227-E2F6FAF0000D}">
+<ds:datastoreItem xmlns:ds="http://schemas.openxmlformats.org/officeDocument/2006/customXml" ds:itemID="{C75E0A6E-E2AA-42BE-B7F6-E7BCF61C4ECE}">
   <ds:schemaRefs>
     <ds:schemaRef ds:uri="http://schemas.openxmlformats.org/officeDocument/2006/bibliography"/>
   </ds:schemaRefs>

</xml_diff>

<commit_message>
Doc: Tweaked deployment documentation.
</commit_message>
<xml_diff>
--- a/Doc/Ubuntu-16.04 neonCLUSTER Deploy.docx
+++ b/Doc/Ubuntu-16.04 neonCLUSTER Deploy.docx
@@ -491,6 +491,8 @@
         <w:lastRenderedPageBreak/>
         <w:t>broadcast 10.50.0.255</w:t>
       </w:r>
+      <w:bookmarkStart w:id="0" w:name="_GoBack"/>
+      <w:bookmarkEnd w:id="0"/>
       <w:r>
         <w:br/>
       </w:r>
@@ -531,7 +533,13 @@
         <w:t>/base</w:t>
       </w:r>
       <w:r>
-        <w:t xml:space="preserve"> to add the name servers:</w:t>
+        <w:t xml:space="preserve"> to </w:t>
+      </w:r>
+      <w:r>
+        <w:t>specify</w:t>
+      </w:r>
+      <w:r>
+        <w:t xml:space="preserve"> the name servers:</w:t>
       </w:r>
       <w:r>
         <w:br/>
@@ -749,8 +757,6 @@
         </w:rPr>
         <w:t>"</w:t>
       </w:r>
-      <w:bookmarkStart w:id="0" w:name="_GoBack"/>
-      <w:bookmarkEnd w:id="0"/>
       <w:r>
         <w:rPr>
           <w:rFonts w:ascii="Courier New" w:hAnsi="Courier New" w:cs="Courier New"/>
@@ -807,7 +813,13 @@
         <w:t xml:space="preserve">the server to pick up the </w:t>
       </w:r>
       <w:r>
-        <w:t xml:space="preserve">host name </w:t>
+        <w:t>host name</w:t>
+      </w:r>
+      <w:r>
+        <w:t>, network,</w:t>
+      </w:r>
+      <w:r>
+        <w:t xml:space="preserve"> </w:t>
       </w:r>
       <w:r>
         <w:t xml:space="preserve">and </w:t>
@@ -1672,13 +1684,7 @@
         <w:t xml:space="preserve"> </w:t>
       </w:r>
       <w:r>
-        <w:t xml:space="preserve">and </w:t>
-      </w:r>
-      <w:r>
-        <w:t>to discover</w:t>
-      </w:r>
-      <w:r>
-        <w:t xml:space="preserve"> </w:t>
+        <w:t xml:space="preserve">and to discover </w:t>
       </w:r>
       <w:r>
         <w:t>the</w:t>
@@ -3003,7 +3009,7 @@
 </file>
 
 <file path=customXml/itemProps1.xml><?xml version="1.0" encoding="utf-8"?>
-<ds:datastoreItem xmlns:ds="http://schemas.openxmlformats.org/officeDocument/2006/customXml" ds:itemID="{B835792B-F62D-4832-A2F3-37A72C8C54ED}">
+<ds:datastoreItem xmlns:ds="http://schemas.openxmlformats.org/officeDocument/2006/customXml" ds:itemID="{3F4363EF-5674-46B4-A302-174EAAAA9865}">
   <ds:schemaRefs>
     <ds:schemaRef ds:uri="http://schemas.openxmlformats.org/officeDocument/2006/bibliography"/>
   </ds:schemaRefs>

</xml_diff>

<commit_message>
Changed VHDX template credentials to: sysadmin/sysadmin0000
</commit_message>
<xml_diff>
--- a/Doc/Ubuntu-16.04 neonCLUSTER Deploy.docx
+++ b/Doc/Ubuntu-16.04 neonCLUSTER Deploy.docx
@@ -132,6 +132,80 @@
         <w:pStyle w:val="Heading1"/>
       </w:pPr>
       <w:r>
+        <w:t>Virtual Machine Templates</w:t>
+      </w:r>
+    </w:p>
+    <w:p>
+      <w:r>
+        <w:t>Prepared VHDX base images with Linux installed are available on Amazon S3 at:</w:t>
+      </w:r>
+      <w:r>
+        <w:br/>
+      </w:r>
+      <w:r>
+        <w:br/>
+      </w:r>
+      <w:hyperlink r:id="rId9" w:history="1">
+        <w:r>
+          <w:rPr>
+            <w:rStyle w:val="Hyperlink"/>
+          </w:rPr>
+          <w:t>https://s3-us-west-2.amazonaws.com/neonforge/neoncluster/ubuntu-16.04.3-prep.vhdx.zip</w:t>
+        </w:r>
+      </w:hyperlink>
+      <w:r>
+        <w:br/>
+      </w:r>
+      <w:hyperlink r:id="rId10" w:history="1">
+        <w:r>
+          <w:rPr>
+            <w:rStyle w:val="Hyperlink"/>
+          </w:rPr>
+          <w:t>https://s3-us-west-2.amazonaws.com/neonforge/neoncluster/ubuntu-16.04.latest-prep.vhdx.zip</w:t>
+        </w:r>
+      </w:hyperlink>
+    </w:p>
+    <w:p>
+      <w:r>
+        <w:t>neon-cli can download and cache this image for when constructing a neonCLUSTER.  Note that the initial credentials for these images are:</w:t>
+      </w:r>
+    </w:p>
+    <w:p>
+      <w:r>
+        <w:t>username:</w:t>
+      </w:r>
+      <w:r>
+        <w:tab/>
+      </w:r>
+      <w:r>
+        <w:rPr>
+          <w:b/>
+          <w:color w:val="C45911" w:themeColor="accent2" w:themeShade="BF"/>
+        </w:rPr>
+        <w:t>sysadmin</w:t>
+      </w:r>
+      <w:r>
+        <w:br/>
+        <w:t>password:</w:t>
+      </w:r>
+      <w:r>
+        <w:tab/>
+      </w:r>
+      <w:bookmarkStart w:id="0" w:name="_GoBack"/>
+      <w:r>
+        <w:rPr>
+          <w:b/>
+          <w:color w:val="C45911" w:themeColor="accent2" w:themeShade="BF"/>
+        </w:rPr>
+        <w:t>sysadmin0000</w:t>
+      </w:r>
+      <w:bookmarkEnd w:id="0"/>
+    </w:p>
+    <w:p>
+      <w:pPr>
+        <w:pStyle w:val="Heading1"/>
+      </w:pPr>
+      <w:r>
         <w:t xml:space="preserve">Creating a </w:t>
       </w:r>
       <w:r>
@@ -190,7 +264,7 @@
         <w:br/>
         <w:t xml:space="preserve">Here’s the detailed: </w:t>
       </w:r>
-      <w:hyperlink r:id="rId9" w:history="1">
+      <w:hyperlink r:id="rId11" w:history="1">
         <w:r>
           <w:rPr>
             <w:rStyle w:val="Hyperlink"/>
@@ -294,6 +368,7 @@
           <w:sz w:val="18"/>
           <w:szCs w:val="18"/>
         </w:rPr>
+        <w:lastRenderedPageBreak/>
         <w:t>sudo bash</w:t>
       </w:r>
       <w:r>
@@ -488,11 +563,8 @@
           <w:sz w:val="18"/>
           <w:szCs w:val="18"/>
         </w:rPr>
-        <w:lastRenderedPageBreak/>
         <w:t>broadcast 10.50.0.255</w:t>
       </w:r>
-      <w:bookmarkStart w:id="0" w:name="_GoBack"/>
-      <w:bookmarkEnd w:id="0"/>
       <w:r>
         <w:br/>
       </w:r>
@@ -613,7 +685,7 @@
       <w:r>
         <w:t xml:space="preserve"> (</w:t>
       </w:r>
-      <w:hyperlink r:id="rId10" w:history="1">
+      <w:hyperlink r:id="rId12" w:history="1">
         <w:r>
           <w:rPr>
             <w:rStyle w:val="Hyperlink"/>
@@ -1090,6 +1162,7 @@
         </w:numPr>
       </w:pPr>
       <w:r>
+        <w:lastRenderedPageBreak/>
         <w:t>Create a Neon cluster</w:t>
       </w:r>
       <w:r>
@@ -1152,7 +1225,6 @@
         <w:br/>
       </w:r>
       <w:r>
-        <w:lastRenderedPageBreak/>
         <w:br/>
       </w:r>
       <w:r>
@@ -1264,7 +1336,25 @@
           <w:szCs w:val="18"/>
         </w:rPr>
         <w:br/>
-        <w:t xml:space="preserve">    -u=neon </w:t>
+        <w:t xml:space="preserve">    -u=</w:t>
+      </w:r>
+      <w:r>
+        <w:rPr>
+          <w:rFonts w:ascii="Courier New" w:hAnsi="Courier New" w:cs="Courier New"/>
+          <w:color w:val="538135" w:themeColor="accent6" w:themeShade="BF"/>
+          <w:sz w:val="18"/>
+          <w:szCs w:val="18"/>
+        </w:rPr>
+        <w:t>sysadmin</w:t>
+      </w:r>
+      <w:r>
+        <w:rPr>
+          <w:rFonts w:ascii="Courier New" w:hAnsi="Courier New" w:cs="Courier New"/>
+          <w:color w:val="538135" w:themeColor="accent6" w:themeShade="BF"/>
+          <w:sz w:val="18"/>
+          <w:szCs w:val="18"/>
+        </w:rPr>
+        <w:t xml:space="preserve"> </w:t>
       </w:r>
       <w:r>
         <w:rPr>
@@ -1283,7 +1373,25 @@
           <w:szCs w:val="18"/>
         </w:rPr>
         <w:br/>
-        <w:t xml:space="preserve">    -p=neon0000 ^</w:t>
+        <w:t xml:space="preserve">    -p=</w:t>
+      </w:r>
+      <w:r>
+        <w:rPr>
+          <w:rFonts w:ascii="Courier New" w:hAnsi="Courier New" w:cs="Courier New"/>
+          <w:color w:val="538135" w:themeColor="accent6" w:themeShade="BF"/>
+          <w:sz w:val="18"/>
+          <w:szCs w:val="18"/>
+        </w:rPr>
+        <w:t>sysadmin</w:t>
+      </w:r>
+      <w:r>
+        <w:rPr>
+          <w:rFonts w:ascii="Courier New" w:hAnsi="Courier New" w:cs="Courier New"/>
+          <w:color w:val="538135" w:themeColor="accent6" w:themeShade="BF"/>
+          <w:sz w:val="18"/>
+          <w:szCs w:val="18"/>
+        </w:rPr>
+        <w:t>0000 ^</w:t>
       </w:r>
       <w:r>
         <w:rPr>
@@ -1401,7 +1509,7 @@
           <w:sz w:val="18"/>
           <w:szCs w:val="18"/>
         </w:rPr>
-        <w:t>neon</w:t>
+        <w:t>sysadmin</w:t>
       </w:r>
       <w:r>
         <w:rPr>
@@ -1455,7 +1563,16 @@
           <w:sz w:val="18"/>
           <w:szCs w:val="18"/>
         </w:rPr>
-        <w:t>neon0000</w:t>
+        <w:t>sysadmin</w:t>
+      </w:r>
+      <w:r>
+        <w:rPr>
+          <w:rFonts w:ascii="Courier New" w:hAnsi="Courier New" w:cs="Courier New"/>
+          <w:color w:val="538135" w:themeColor="accent6" w:themeShade="BF"/>
+          <w:sz w:val="18"/>
+          <w:szCs w:val="18"/>
+        </w:rPr>
+        <w:t>0000</w:t>
       </w:r>
       <w:r>
         <w:rPr>
@@ -1653,6 +1770,7 @@
         </w:numPr>
       </w:pPr>
       <w:r>
+        <w:lastRenderedPageBreak/>
         <w:t xml:space="preserve">Run the following command in PuTTY to see what containers are running on the </w:t>
       </w:r>
       <w:r>
@@ -3009,7 +3127,7 @@
 </file>
 
 <file path=customXml/itemProps1.xml><?xml version="1.0" encoding="utf-8"?>
-<ds:datastoreItem xmlns:ds="http://schemas.openxmlformats.org/officeDocument/2006/customXml" ds:itemID="{3F4363EF-5674-46B4-A302-174EAAAA9865}">
+<ds:datastoreItem xmlns:ds="http://schemas.openxmlformats.org/officeDocument/2006/customXml" ds:itemID="{A61ABF12-C1B4-418A-990E-92AC64B26BE8}">
   <ds:schemaRefs>
     <ds:schemaRef ds:uri="http://schemas.openxmlformats.org/officeDocument/2006/bibliography"/>
   </ds:schemaRefs>

</xml_diff>